<commit_message>
Anims added (Brócoli and Carambola) BlendSpace/Anim BP
</commit_message>
<xml_diff>
--- a/Documentation/Game Design Block/Gameplay Logic/Lista personajes por nivel + looteo.docx
+++ b/Documentation/Game Design Block/Gameplay Logic/Lista personajes por nivel + looteo.docx
@@ -1737,7 +1737,10 @@
           </w:tcPr>
           <w:p>
             <w:r>
-              <w:t xml:space="preserve">Piña de pino </w:t>
+              <w:t>Brócoli</w:t>
+            </w:r>
+            <w:r>
+              <w:t xml:space="preserve"> </w:t>
             </w:r>
           </w:p>
         </w:tc>
@@ -2011,7 +2014,7 @@
           </w:p>
           <w:p>
             <w:r>
-              <w:t>Piña de pino</w:t>
+              <w:t>Brócoli</w:t>
             </w:r>
           </w:p>
           <w:p>
@@ -2590,7 +2593,10 @@
           </w:p>
           <w:p>
             <w:r>
-              <w:t xml:space="preserve">Piña de pino </w:t>
+              <w:t>Brócoli</w:t>
+            </w:r>
+            <w:r>
+              <w:t xml:space="preserve"> </w:t>
             </w:r>
           </w:p>
         </w:tc>

</xml_diff>

<commit_message>
Enemy guns added (Size recall pending)
</commit_message>
<xml_diff>
--- a/Documentation/Game Design Block/Gameplay Logic/Lista personajes por nivel + looteo.docx
+++ b/Documentation/Game Design Block/Gameplay Logic/Lista personajes por nivel + looteo.docx
@@ -214,7 +214,6 @@
                 <w:szCs w:val="18"/>
               </w:rPr>
             </w:pPr>
-            <w:proofErr w:type="spellStart"/>
             <w:r>
               <w:rPr>
                 <w:b/>
@@ -223,7 +222,6 @@
               </w:rPr>
               <w:t>looteable</w:t>
             </w:r>
-            <w:proofErr w:type="spellEnd"/>
           </w:p>
         </w:tc>
         <w:tc>
@@ -239,7 +237,6 @@
                 <w:szCs w:val="18"/>
               </w:rPr>
             </w:pPr>
-            <w:proofErr w:type="spellStart"/>
             <w:r>
               <w:rPr>
                 <w:b/>
@@ -248,7 +245,6 @@
               </w:rPr>
               <w:t>Bat</w:t>
             </w:r>
-            <w:proofErr w:type="spellEnd"/>
           </w:p>
         </w:tc>
         <w:tc>
@@ -287,7 +283,6 @@
                 <w:szCs w:val="18"/>
               </w:rPr>
             </w:pPr>
-            <w:proofErr w:type="spellStart"/>
             <w:r>
               <w:rPr>
                 <w:b/>
@@ -296,7 +291,6 @@
               </w:rPr>
               <w:t>Cri</w:t>
             </w:r>
-            <w:proofErr w:type="spellEnd"/>
           </w:p>
         </w:tc>
         <w:tc>
@@ -312,7 +306,6 @@
                 <w:szCs w:val="18"/>
               </w:rPr>
             </w:pPr>
-            <w:proofErr w:type="spellStart"/>
             <w:r>
               <w:rPr>
                 <w:b/>
@@ -321,7 +314,6 @@
               </w:rPr>
               <w:t>Met</w:t>
             </w:r>
-            <w:proofErr w:type="spellEnd"/>
           </w:p>
         </w:tc>
         <w:tc>
@@ -404,7 +396,13 @@
           </w:tcPr>
           <w:p>
             <w:r>
-              <w:t>Pepino (3)</w:t>
+              <w:t>Pepino (</w:t>
+            </w:r>
+            <w:r>
+              <w:t>2</w:t>
+            </w:r>
+            <w:r>
+              <w:t>)</w:t>
             </w:r>
           </w:p>
           <w:p>
@@ -421,13 +419,8 @@
           </w:tcPr>
           <w:p>
             <w:r>
-              <w:t xml:space="preserve">Recolectar baterías de </w:t>
-            </w:r>
-            <w:proofErr w:type="spellStart"/>
-            <w:r>
-              <w:t>para-rayos</w:t>
-            </w:r>
-            <w:proofErr w:type="spellEnd"/>
+              <w:t>Recolectar baterías de para-rayos</w:t>
+            </w:r>
           </w:p>
         </w:tc>
         <w:tc>
@@ -448,13 +441,8 @@
               <w:t>50%/50%</w:t>
             </w:r>
             <w:r>
-              <w:t xml:space="preserve"> </w:t>
-            </w:r>
-            <w:proofErr w:type="gramStart"/>
-            <w:r>
-              <w:t>Jefe</w:t>
-            </w:r>
-            <w:proofErr w:type="gramEnd"/>
+              <w:t xml:space="preserve"> Jefe</w:t>
+            </w:r>
           </w:p>
         </w:tc>
         <w:tc>
@@ -569,7 +557,7 @@
           </w:tcPr>
           <w:p>
             <w:r>
-              <w:t xml:space="preserve">Plátano </w:t>
+              <w:t>Plátano</w:t>
             </w:r>
           </w:p>
         </w:tc>
@@ -949,7 +937,13 @@
           </w:p>
           <w:p>
             <w:r>
-              <w:t>Pepino (3)</w:t>
+              <w:t>Pepino (</w:t>
+            </w:r>
+            <w:r>
+              <w:t>2</w:t>
+            </w:r>
+            <w:r>
+              <w:t>)</w:t>
             </w:r>
           </w:p>
         </w:tc>
@@ -977,13 +971,8 @@
           </w:p>
           <w:p>
             <w:r>
-              <w:t xml:space="preserve">50%/50% </w:t>
-            </w:r>
-            <w:proofErr w:type="gramStart"/>
-            <w:r>
-              <w:t>Jefe</w:t>
-            </w:r>
-            <w:proofErr w:type="gramEnd"/>
+              <w:t>50%/50% Jefe</w:t>
+            </w:r>
           </w:p>
         </w:tc>
         <w:tc>
@@ -1507,13 +1496,8 @@
           </w:p>
           <w:p>
             <w:r>
-              <w:t xml:space="preserve">50%/50% </w:t>
-            </w:r>
-            <w:proofErr w:type="gramStart"/>
-            <w:r>
-              <w:t>Jefe</w:t>
-            </w:r>
-            <w:proofErr w:type="gramEnd"/>
+              <w:t>50%/50% Jefe</w:t>
+            </w:r>
           </w:p>
         </w:tc>
         <w:tc>
@@ -1737,7 +1721,10 @@
           </w:tcPr>
           <w:p>
             <w:r>
-              <w:t xml:space="preserve">Piña de pino </w:t>
+              <w:t>Brócoli</w:t>
+            </w:r>
+            <w:r>
+              <w:t xml:space="preserve"> </w:t>
             </w:r>
           </w:p>
         </w:tc>
@@ -2011,7 +1998,7 @@
           </w:p>
           <w:p>
             <w:r>
-              <w:t>Piña de pino</w:t>
+              <w:t>Brócoli</w:t>
             </w:r>
           </w:p>
           <w:p>
@@ -2050,13 +2037,8 @@
           </w:p>
           <w:p>
             <w:r>
-              <w:t xml:space="preserve">50%/50% </w:t>
-            </w:r>
-            <w:proofErr w:type="gramStart"/>
-            <w:r>
-              <w:t>Jefe</w:t>
-            </w:r>
-            <w:proofErr w:type="gramEnd"/>
+              <w:t>50%/50% Jefe</w:t>
+            </w:r>
           </w:p>
         </w:tc>
         <w:tc>
@@ -2512,13 +2494,8 @@
           </w:tcPr>
           <w:p>
             <w:r>
-              <w:t xml:space="preserve">Egipcio </w:t>
-            </w:r>
-            <w:proofErr w:type="spellStart"/>
-            <w:r>
-              <w:t>pre-pirámides</w:t>
-            </w:r>
-            <w:proofErr w:type="spellEnd"/>
+              <w:t>Egipcio pre-pirámides</w:t>
+            </w:r>
             <w:r>
               <w:t>.</w:t>
             </w:r>
@@ -2590,7 +2567,10 @@
           </w:p>
           <w:p>
             <w:r>
-              <w:t xml:space="preserve">Piña de pino </w:t>
+              <w:t>Brócoli</w:t>
+            </w:r>
+            <w:r>
+              <w:t xml:space="preserve"> </w:t>
             </w:r>
           </w:p>
         </w:tc>
@@ -2618,13 +2598,8 @@
           </w:p>
           <w:p>
             <w:r>
-              <w:t xml:space="preserve">50%/50% </w:t>
-            </w:r>
-            <w:proofErr w:type="gramStart"/>
-            <w:r>
-              <w:t>Jefe</w:t>
-            </w:r>
-            <w:proofErr w:type="gramEnd"/>
+              <w:t>50%/50% Jefe</w:t>
+            </w:r>
           </w:p>
         </w:tc>
         <w:tc>
@@ -3114,14 +3089,12 @@
           <w:b/>
         </w:rPr>
       </w:pPr>
-      <w:proofErr w:type="gramStart"/>
       <w:r>
         <w:rPr>
           <w:b/>
         </w:rPr>
         <w:t>Modo pesadilla</w:t>
       </w:r>
-      <w:proofErr w:type="gramEnd"/>
       <w:r>
         <w:rPr>
           <w:b/>
@@ -3141,6 +3114,654 @@
         <w:t>.</w:t>
       </w:r>
     </w:p>
+    <w:p>
+      <w:pPr>
+        <w:jc w:val="center"/>
+        <w:rPr>
+          <w:b/>
+        </w:rPr>
+      </w:pPr>
+    </w:p>
+    <w:p>
+      <w:pPr>
+        <w:jc w:val="center"/>
+        <w:rPr>
+          <w:b/>
+        </w:rPr>
+      </w:pPr>
+    </w:p>
+    <w:tbl>
+      <w:tblPr>
+        <w:tblStyle w:val="Tablaconcuadrcula"/>
+        <w:tblW w:w="0" w:type="auto"/>
+        <w:tblLook w:val="04A0" w:firstRow="1" w:lastRow="0" w:firstColumn="1" w:lastColumn="0" w:noHBand="0" w:noVBand="1"/>
+      </w:tblPr>
+      <w:tblGrid>
+        <w:gridCol w:w="2122"/>
+        <w:gridCol w:w="13266"/>
+      </w:tblGrid>
+      <w:tr>
+        <w:tc>
+          <w:tcPr>
+            <w:tcW w:w="2122" w:type="dxa"/>
+            <w:shd w:val="clear" w:color="auto" w:fill="auto"/>
+          </w:tcPr>
+          <w:p>
+            <w:pPr>
+              <w:rPr>
+                <w:b/>
+              </w:rPr>
+            </w:pPr>
+            <w:r>
+              <w:rPr>
+                <w:b/>
+              </w:rPr>
+              <w:lastRenderedPageBreak/>
+              <w:t>Pepino pequeño</w:t>
+            </w:r>
+          </w:p>
+        </w:tc>
+        <w:tc>
+          <w:tcPr>
+            <w:tcW w:w="13266" w:type="dxa"/>
+          </w:tcPr>
+          <w:p>
+            <w:pPr>
+              <w:rPr>
+                <w:b/>
+              </w:rPr>
+            </w:pPr>
+            <w:r>
+              <w:rPr>
+                <w:b/>
+              </w:rPr>
+              <w:t>Glock x1</w:t>
+            </w:r>
+          </w:p>
+        </w:tc>
+      </w:tr>
+      <w:tr>
+        <w:tc>
+          <w:tcPr>
+            <w:tcW w:w="2122" w:type="dxa"/>
+            <w:shd w:val="clear" w:color="auto" w:fill="auto"/>
+          </w:tcPr>
+          <w:p>
+            <w:pPr>
+              <w:rPr>
+                <w:b/>
+              </w:rPr>
+            </w:pPr>
+            <w:r>
+              <w:rPr>
+                <w:b/>
+              </w:rPr>
+              <w:t>Pepino mediano</w:t>
+            </w:r>
+          </w:p>
+        </w:tc>
+        <w:tc>
+          <w:tcPr>
+            <w:tcW w:w="13266" w:type="dxa"/>
+          </w:tcPr>
+          <w:p>
+            <w:pPr>
+              <w:rPr>
+                <w:b/>
+              </w:rPr>
+            </w:pPr>
+            <w:r>
+              <w:rPr>
+                <w:b/>
+              </w:rPr>
+              <w:t>Glock x2</w:t>
+            </w:r>
+          </w:p>
+        </w:tc>
+      </w:tr>
+      <w:tr>
+        <w:tc>
+          <w:tcPr>
+            <w:tcW w:w="2122" w:type="dxa"/>
+            <w:shd w:val="clear" w:color="auto" w:fill="auto"/>
+          </w:tcPr>
+          <w:p>
+            <w:pPr>
+              <w:rPr>
+                <w:b/>
+              </w:rPr>
+            </w:pPr>
+            <w:r>
+              <w:rPr>
+                <w:b/>
+              </w:rPr>
+              <w:t xml:space="preserve">Manzana </w:t>
+            </w:r>
+          </w:p>
+        </w:tc>
+        <w:tc>
+          <w:tcPr>
+            <w:tcW w:w="13266" w:type="dxa"/>
+          </w:tcPr>
+          <w:p>
+            <w:pPr>
+              <w:rPr>
+                <w:b/>
+              </w:rPr>
+            </w:pPr>
+            <w:r>
+              <w:rPr>
+                <w:b/>
+              </w:rPr>
+              <w:t>FAL x1</w:t>
+            </w:r>
+          </w:p>
+        </w:tc>
+      </w:tr>
+      <w:tr>
+        <w:tc>
+          <w:tcPr>
+            <w:tcW w:w="2122" w:type="dxa"/>
+            <w:shd w:val="clear" w:color="auto" w:fill="auto"/>
+          </w:tcPr>
+          <w:p>
+            <w:pPr>
+              <w:rPr>
+                <w:b/>
+              </w:rPr>
+            </w:pPr>
+            <w:r>
+              <w:rPr>
+                <w:b/>
+              </w:rPr>
+              <w:t>Plátano</w:t>
+            </w:r>
+          </w:p>
+        </w:tc>
+        <w:tc>
+          <w:tcPr>
+            <w:tcW w:w="13266" w:type="dxa"/>
+          </w:tcPr>
+          <w:p>
+            <w:pPr>
+              <w:rPr>
+                <w:b/>
+              </w:rPr>
+            </w:pPr>
+            <w:r>
+              <w:rPr>
+                <w:b/>
+              </w:rPr>
+              <w:t>FAL x2</w:t>
+            </w:r>
+          </w:p>
+        </w:tc>
+      </w:tr>
+      <w:tr>
+        <w:tc>
+          <w:tcPr>
+            <w:tcW w:w="2122" w:type="dxa"/>
+            <w:tcBorders>
+              <w:bottom w:val="single" w:sz="4" w:space="0" w:color="auto"/>
+            </w:tcBorders>
+            <w:shd w:val="clear" w:color="auto" w:fill="auto"/>
+          </w:tcPr>
+          <w:p>
+            <w:pPr>
+              <w:rPr>
+                <w:b/>
+              </w:rPr>
+            </w:pPr>
+            <w:r>
+              <w:rPr>
+                <w:b/>
+              </w:rPr>
+              <w:t>Carambola</w:t>
+            </w:r>
+          </w:p>
+        </w:tc>
+        <w:tc>
+          <w:tcPr>
+            <w:tcW w:w="13266" w:type="dxa"/>
+          </w:tcPr>
+          <w:p>
+            <w:pPr>
+              <w:rPr>
+                <w:b/>
+              </w:rPr>
+            </w:pPr>
+            <w:r>
+              <w:rPr>
+                <w:b/>
+              </w:rPr>
+              <w:t>FAP x1</w:t>
+            </w:r>
+          </w:p>
+        </w:tc>
+      </w:tr>
+      <w:tr>
+        <w:tc>
+          <w:tcPr>
+            <w:tcW w:w="2122" w:type="dxa"/>
+            <w:tcBorders>
+              <w:bottom w:val="single" w:sz="4" w:space="0" w:color="auto"/>
+            </w:tcBorders>
+            <w:shd w:val="clear" w:color="auto" w:fill="auto"/>
+          </w:tcPr>
+          <w:p>
+            <w:pPr>
+              <w:rPr>
+                <w:b/>
+              </w:rPr>
+            </w:pPr>
+            <w:r>
+              <w:rPr>
+                <w:b/>
+              </w:rPr>
+              <w:t>Maíz</w:t>
+            </w:r>
+          </w:p>
+        </w:tc>
+        <w:tc>
+          <w:tcPr>
+            <w:tcW w:w="13266" w:type="dxa"/>
+          </w:tcPr>
+          <w:p>
+            <w:pPr>
+              <w:rPr>
+                <w:b/>
+              </w:rPr>
+            </w:pPr>
+            <w:r>
+              <w:rPr>
+                <w:b/>
+              </w:rPr>
+              <w:t>FAP x2</w:t>
+            </w:r>
+          </w:p>
+        </w:tc>
+      </w:tr>
+      <w:tr>
+        <w:tc>
+          <w:tcPr>
+            <w:tcW w:w="2122" w:type="dxa"/>
+            <w:tcBorders>
+              <w:top w:val="single" w:sz="4" w:space="0" w:color="auto"/>
+              <w:bottom w:val="single" w:sz="4" w:space="0" w:color="auto"/>
+            </w:tcBorders>
+            <w:shd w:val="clear" w:color="auto" w:fill="auto"/>
+          </w:tcPr>
+          <w:p>
+            <w:pPr>
+              <w:rPr>
+                <w:b/>
+              </w:rPr>
+            </w:pPr>
+            <w:r>
+              <w:rPr>
+                <w:b/>
+              </w:rPr>
+              <w:t>Yuca</w:t>
+            </w:r>
+          </w:p>
+        </w:tc>
+        <w:tc>
+          <w:tcPr>
+            <w:tcW w:w="13266" w:type="dxa"/>
+          </w:tcPr>
+          <w:p>
+            <w:pPr>
+              <w:rPr>
+                <w:b/>
+              </w:rPr>
+            </w:pPr>
+            <w:r>
+              <w:rPr>
+                <w:b/>
+              </w:rPr>
+              <w:t>FAP x2</w:t>
+            </w:r>
+          </w:p>
+        </w:tc>
+      </w:tr>
+      <w:tr>
+        <w:tc>
+          <w:tcPr>
+            <w:tcW w:w="2122" w:type="dxa"/>
+            <w:tcBorders>
+              <w:top w:val="single" w:sz="4" w:space="0" w:color="auto"/>
+            </w:tcBorders>
+          </w:tcPr>
+          <w:p>
+            <w:pPr>
+              <w:rPr>
+                <w:b/>
+              </w:rPr>
+            </w:pPr>
+            <w:r>
+              <w:rPr>
+                <w:b/>
+              </w:rPr>
+              <w:t>Patata</w:t>
+            </w:r>
+            <w:r>
+              <w:rPr>
+                <w:b/>
+              </w:rPr>
+              <w:t xml:space="preserve"> pequeña</w:t>
+            </w:r>
+          </w:p>
+        </w:tc>
+        <w:tc>
+          <w:tcPr>
+            <w:tcW w:w="13266" w:type="dxa"/>
+          </w:tcPr>
+          <w:p>
+            <w:pPr>
+              <w:rPr>
+                <w:b/>
+              </w:rPr>
+            </w:pPr>
+            <w:r>
+              <w:rPr>
+                <w:b/>
+              </w:rPr>
+              <w:t>Escopeta x1</w:t>
+            </w:r>
+          </w:p>
+        </w:tc>
+      </w:tr>
+      <w:tr>
+        <w:tc>
+          <w:tcPr>
+            <w:tcW w:w="2122" w:type="dxa"/>
+            <w:tcBorders>
+              <w:top w:val="nil"/>
+            </w:tcBorders>
+          </w:tcPr>
+          <w:p>
+            <w:pPr>
+              <w:rPr>
+                <w:b/>
+              </w:rPr>
+            </w:pPr>
+            <w:r>
+              <w:rPr>
+                <w:b/>
+              </w:rPr>
+              <w:t>Piña</w:t>
+            </w:r>
+          </w:p>
+        </w:tc>
+        <w:tc>
+          <w:tcPr>
+            <w:tcW w:w="13266" w:type="dxa"/>
+          </w:tcPr>
+          <w:p>
+            <w:pPr>
+              <w:rPr>
+                <w:b/>
+              </w:rPr>
+            </w:pPr>
+            <w:r>
+              <w:rPr>
+                <w:b/>
+              </w:rPr>
+              <w:t>Escopeta x2</w:t>
+            </w:r>
+          </w:p>
+        </w:tc>
+      </w:tr>
+      <w:tr>
+        <w:tc>
+          <w:tcPr>
+            <w:tcW w:w="2122" w:type="dxa"/>
+            <w:tcBorders>
+              <w:top w:val="nil"/>
+            </w:tcBorders>
+          </w:tcPr>
+          <w:p>
+            <w:pPr>
+              <w:rPr>
+                <w:b/>
+              </w:rPr>
+            </w:pPr>
+            <w:r>
+              <w:rPr>
+                <w:b/>
+              </w:rPr>
+              <w:t>Patata mediana</w:t>
+            </w:r>
+          </w:p>
+        </w:tc>
+        <w:tc>
+          <w:tcPr>
+            <w:tcW w:w="13266" w:type="dxa"/>
+          </w:tcPr>
+          <w:p>
+            <w:pPr>
+              <w:rPr>
+                <w:b/>
+              </w:rPr>
+            </w:pPr>
+            <w:r>
+              <w:rPr>
+                <w:b/>
+              </w:rPr>
+              <w:t>Escopeta x2</w:t>
+            </w:r>
+          </w:p>
+        </w:tc>
+      </w:tr>
+      <w:tr>
+        <w:tc>
+          <w:tcPr>
+            <w:tcW w:w="2122" w:type="dxa"/>
+            <w:tcBorders>
+              <w:top w:val="nil"/>
+            </w:tcBorders>
+          </w:tcPr>
+          <w:p>
+            <w:pPr>
+              <w:rPr>
+                <w:b/>
+              </w:rPr>
+            </w:pPr>
+            <w:r>
+              <w:rPr>
+                <w:b/>
+              </w:rPr>
+              <w:t xml:space="preserve">Brócoli </w:t>
+            </w:r>
+          </w:p>
+        </w:tc>
+        <w:tc>
+          <w:tcPr>
+            <w:tcW w:w="13266" w:type="dxa"/>
+          </w:tcPr>
+          <w:p>
+            <w:pPr>
+              <w:rPr>
+                <w:b/>
+              </w:rPr>
+            </w:pPr>
+            <w:r>
+              <w:rPr>
+                <w:b/>
+              </w:rPr>
+              <w:t>Magnum x1</w:t>
+            </w:r>
+          </w:p>
+        </w:tc>
+      </w:tr>
+      <w:tr>
+        <w:tc>
+          <w:tcPr>
+            <w:tcW w:w="2122" w:type="dxa"/>
+            <w:tcBorders>
+              <w:top w:val="nil"/>
+            </w:tcBorders>
+          </w:tcPr>
+          <w:p>
+            <w:pPr>
+              <w:rPr>
+                <w:b/>
+              </w:rPr>
+            </w:pPr>
+            <w:r>
+              <w:rPr>
+                <w:b/>
+              </w:rPr>
+              <w:t>Zanahoria</w:t>
+            </w:r>
+          </w:p>
+        </w:tc>
+        <w:tc>
+          <w:tcPr>
+            <w:tcW w:w="13266" w:type="dxa"/>
+          </w:tcPr>
+          <w:p>
+            <w:pPr>
+              <w:rPr>
+                <w:b/>
+              </w:rPr>
+            </w:pPr>
+            <w:r>
+              <w:rPr>
+                <w:b/>
+              </w:rPr>
+              <w:t>Magnum x2</w:t>
+            </w:r>
+          </w:p>
+        </w:tc>
+      </w:tr>
+      <w:tr>
+        <w:tc>
+          <w:tcPr>
+            <w:tcW w:w="2122" w:type="dxa"/>
+          </w:tcPr>
+          <w:p>
+            <w:pPr>
+              <w:rPr>
+                <w:b/>
+              </w:rPr>
+            </w:pPr>
+            <w:r>
+              <w:rPr>
+                <w:b/>
+              </w:rPr>
+              <w:t>Pepino grande</w:t>
+            </w:r>
+          </w:p>
+        </w:tc>
+        <w:tc>
+          <w:tcPr>
+            <w:tcW w:w="13266" w:type="dxa"/>
+          </w:tcPr>
+          <w:p>
+            <w:pPr>
+              <w:rPr>
+                <w:b/>
+              </w:rPr>
+            </w:pPr>
+            <w:r>
+              <w:rPr>
+                <w:b/>
+              </w:rPr>
+              <w:t>Sniper x1</w:t>
+            </w:r>
+          </w:p>
+        </w:tc>
+      </w:tr>
+      <w:tr>
+        <w:tc>
+          <w:tcPr>
+            <w:tcW w:w="2122" w:type="dxa"/>
+          </w:tcPr>
+          <w:p>
+            <w:pPr>
+              <w:rPr>
+                <w:b/>
+              </w:rPr>
+            </w:pPr>
+            <w:r>
+              <w:rPr>
+                <w:b/>
+              </w:rPr>
+              <w:t>Patata grande</w:t>
+            </w:r>
+          </w:p>
+        </w:tc>
+        <w:tc>
+          <w:tcPr>
+            <w:tcW w:w="13266" w:type="dxa"/>
+          </w:tcPr>
+          <w:p>
+            <w:pPr>
+              <w:rPr>
+                <w:b/>
+              </w:rPr>
+            </w:pPr>
+            <w:r>
+              <w:rPr>
+                <w:b/>
+              </w:rPr>
+              <w:t>Sniper x2</w:t>
+            </w:r>
+          </w:p>
+        </w:tc>
+      </w:tr>
+      <w:tr>
+        <w:tc>
+          <w:tcPr>
+            <w:tcW w:w="2122" w:type="dxa"/>
+          </w:tcPr>
+          <w:p>
+            <w:pPr>
+              <w:rPr>
+                <w:b/>
+              </w:rPr>
+            </w:pPr>
+            <w:r>
+              <w:rPr>
+                <w:b/>
+              </w:rPr>
+              <w:t>Tuna Gi</w:t>
+            </w:r>
+            <w:r>
+              <w:rPr>
+                <w:b/>
+              </w:rPr>
+              <w:t>gante</w:t>
+            </w:r>
+          </w:p>
+        </w:tc>
+        <w:tc>
+          <w:tcPr>
+            <w:tcW w:w="13266" w:type="dxa"/>
+          </w:tcPr>
+          <w:p>
+            <w:pPr>
+              <w:rPr>
+                <w:b/>
+              </w:rPr>
+            </w:pPr>
+            <w:r>
+              <w:rPr>
+                <w:b/>
+              </w:rPr>
+              <w:t>Rayo láser x</w:t>
+            </w:r>
+            <w:r>
+              <w:rPr>
+                <w:b/>
+              </w:rPr>
+              <w:t>2</w:t>
+            </w:r>
+          </w:p>
+        </w:tc>
+      </w:tr>
+    </w:tbl>
     <w:p>
       <w:pPr>
         <w:jc w:val="center"/>

</xml_diff>